<commit_message>
indoor localization page, without any images
</commit_message>
<xml_diff>
--- a/assets/docs/Michael Meli's Resume.docx
+++ b/assets/docs/Michael Meli's Resume.docx
@@ -92,7 +92,7 @@
               </wp:anchor>
             </w:drawing>
           </mc:Choice>
-          <mc:Fallback xmlns:cx="http://schemas.microsoft.com/office/drawing/2014/chartex" xmlns:cx1="http://schemas.microsoft.com/office/drawing/2015/9/8/chartex" xmlns:cx2="http://schemas.microsoft.com/office/drawing/2015/10/21/chartex" xmlns:w16se="http://schemas.microsoft.com/office/word/2015/wordml/symex">
+          <mc:Fallback xmlns:w16se="http://schemas.microsoft.com/office/word/2015/wordml/symex" xmlns:cx2="http://schemas.microsoft.com/office/drawing/2015/10/21/chartex" xmlns:cx1="http://schemas.microsoft.com/office/drawing/2015/9/8/chartex" xmlns:cx="http://schemas.microsoft.com/office/drawing/2014/chartex">
             <w:pict>
               <v:line w14:anchorId="51474BFB" id="Straight Connector 3" o:spid="_x0000_s1026" style="position:absolute;z-index:-251657216;visibility:visible;mso-wrap-style:square;mso-width-percent:0;mso-height-percent:0;mso-wrap-distance-left:9pt;mso-wrap-distance-top:0;mso-wrap-distance-right:9pt;mso-wrap-distance-bottom:0;mso-position-horizontal:absolute;mso-position-horizontal-relative:margin;mso-position-vertical:absolute;mso-position-vertical-relative:text;mso-width-percent:0;mso-height-percent:0;mso-width-relative:page;mso-height-relative:page" from="-.05pt,71.35pt" to="501.7pt,71.35pt" o:gfxdata="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">
                 <w10:wrap type="tight" anchorx="margin"/>
@@ -648,7 +648,7 @@
               </wp:anchor>
             </w:drawing>
           </mc:Choice>
-          <mc:Fallback xmlns:cx="http://schemas.microsoft.com/office/drawing/2014/chartex" xmlns:cx1="http://schemas.microsoft.com/office/drawing/2015/9/8/chartex" xmlns:cx2="http://schemas.microsoft.com/office/drawing/2015/10/21/chartex" xmlns:w16se="http://schemas.microsoft.com/office/word/2015/wordml/symex">
+          <mc:Fallback xmlns:w16se="http://schemas.microsoft.com/office/word/2015/wordml/symex" xmlns:cx2="http://schemas.microsoft.com/office/drawing/2015/10/21/chartex" xmlns:cx1="http://schemas.microsoft.com/office/drawing/2015/9/8/chartex" xmlns:cx="http://schemas.microsoft.com/office/drawing/2014/chartex">
             <w:pict>
               <v:line w14:anchorId="6E168CF5" id="Straight Connector 1" o:spid="_x0000_s1026" style="position:absolute;z-index:-251660800;visibility:visible;mso-wrap-style:square;mso-width-percent:0;mso-height-percent:0;mso-wrap-distance-left:9pt;mso-wrap-distance-top:0;mso-wrap-distance-right:9pt;mso-wrap-distance-bottom:0;mso-position-horizontal:absolute;mso-position-horizontal-relative:margin;mso-position-vertical:absolute;mso-position-vertical-relative:text;mso-width-percent:0;mso-height-percent:0;mso-width-relative:page;mso-height-relative:page" from=".15pt,17.95pt" to="501.9pt,17.95pt" o:gfxdata="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" strokecolor="black [3040]">
                 <w10:wrap type="tight" anchorx="margin"/>
@@ -1243,7 +1243,7 @@
               </wp:anchor>
             </w:drawing>
           </mc:Choice>
-          <mc:Fallback xmlns:cx="http://schemas.microsoft.com/office/drawing/2014/chartex" xmlns:cx1="http://schemas.microsoft.com/office/drawing/2015/9/8/chartex" xmlns:cx2="http://schemas.microsoft.com/office/drawing/2015/10/21/chartex" xmlns:w16se="http://schemas.microsoft.com/office/word/2015/wordml/symex">
+          <mc:Fallback xmlns:w16se="http://schemas.microsoft.com/office/word/2015/wordml/symex" xmlns:cx2="http://schemas.microsoft.com/office/drawing/2015/10/21/chartex" xmlns:cx1="http://schemas.microsoft.com/office/drawing/2015/9/8/chartex" xmlns:cx="http://schemas.microsoft.com/office/drawing/2014/chartex">
             <w:pict>
               <v:line w14:anchorId="4B1EA850" id="Straight Connector 6" o:spid="_x0000_s1026" style="position:absolute;z-index:-251655680;visibility:visible;mso-wrap-style:square;mso-width-percent:0;mso-height-percent:0;mso-wrap-distance-left:9pt;mso-wrap-distance-top:0;mso-wrap-distance-right:9pt;mso-wrap-distance-bottom:0;mso-position-horizontal:absolute;mso-position-horizontal-relative:margin;mso-position-vertical:absolute;mso-position-vertical-relative:text;mso-width-percent:0;mso-height-percent:0;mso-width-relative:page;mso-height-relative:page" from=".25pt,19.1pt" to="503.15pt,19.1pt" o:gfxdata="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" strokecolor="black [3040]">
                 <w10:wrap type="tight" anchorx="margin"/>
@@ -1424,8 +1424,6 @@
         </w:rPr>
         <w:t>ization via Bluetooth</w:t>
       </w:r>
-      <w:bookmarkStart w:id="0" w:name="_GoBack"/>
-      <w:bookmarkEnd w:id="0"/>
       <w:r>
         <w:rPr>
           <w:sz w:val="20"/>
@@ -1487,7 +1485,30 @@
           <w:sz w:val="20"/>
           <w:szCs w:val="20"/>
         </w:rPr>
-        <w:t xml:space="preserve">Established a REST API and designed a website </w:t>
+        <w:t>Established</w:t>
+      </w:r>
+      <w:r>
+        <w:rPr>
+          <w:sz w:val="20"/>
+          <w:szCs w:val="20"/>
+        </w:rPr>
+        <w:t xml:space="preserve"> REST API </w:t>
+      </w:r>
+      <w:r>
+        <w:rPr>
+          <w:sz w:val="20"/>
+          <w:szCs w:val="20"/>
+        </w:rPr>
+        <w:t xml:space="preserve">endpoints </w:t>
+      </w:r>
+      <w:bookmarkStart w:id="0" w:name="_GoBack"/>
+      <w:bookmarkEnd w:id="0"/>
+      <w:r>
+        <w:rPr>
+          <w:sz w:val="20"/>
+          <w:szCs w:val="20"/>
+        </w:rPr>
+        <w:t xml:space="preserve">and designed a website </w:t>
       </w:r>
       <w:r>
         <w:rPr>
@@ -5385,6 +5406,7 @@
     <w:lsdException w:name="HTML Sample" w:semiHidden="1" w:unhideWhenUsed="1"/>
     <w:lsdException w:name="HTML Typewriter" w:semiHidden="1" w:unhideWhenUsed="1"/>
     <w:lsdException w:name="HTML Variable" w:semiHidden="1" w:unhideWhenUsed="1"/>
+    <w:lsdException w:name="Normal Table" w:semiHidden="1" w:unhideWhenUsed="1"/>
     <w:lsdException w:name="annotation subject" w:semiHidden="1" w:unhideWhenUsed="1"/>
     <w:lsdException w:name="No List" w:semiHidden="1" w:unhideWhenUsed="1"/>
     <w:lsdException w:name="Outline List 1" w:semiHidden="1" w:unhideWhenUsed="1"/>
@@ -5431,8 +5453,10 @@
     <w:lsdException w:name="Table Subtle 2" w:semiHidden="1" w:unhideWhenUsed="1"/>
     <w:lsdException w:name="Table Web 1" w:semiHidden="1" w:unhideWhenUsed="1"/>
     <w:lsdException w:name="Table Web 2" w:semiHidden="1" w:unhideWhenUsed="1"/>
+    <w:lsdException w:name="Table Web 3" w:semiHidden="1" w:unhideWhenUsed="1"/>
     <w:lsdException w:name="Balloon Text" w:semiHidden="1" w:unhideWhenUsed="1"/>
     <w:lsdException w:name="Table Grid" w:uiPriority="59"/>
+    <w:lsdException w:name="Table Theme" w:semiHidden="1" w:unhideWhenUsed="1"/>
     <w:lsdException w:name="Placeholder Text" w:semiHidden="1"/>
     <w:lsdException w:name="No Spacing" w:uiPriority="1" w:qFormat="1"/>
     <w:lsdException w:name="Light Shading" w:uiPriority="60"/>

</xml_diff>